<commit_message>
Fixed bugs with NoKavuah of Sirug - needed Setting Entry date. Fixed Ma'ayan Pasuach popping up when there is a NoKavuah for the Yom Hachodesh.
</commit_message>
<xml_diff>
--- a/Chashavshavon/�����.docx
+++ b/Chashavshavon/�����.docx
@@ -6,7 +6,6 @@
       <w:pPr>
         <w:bidi/>
         <w:rPr>
-          <w:rFonts w:hint="cs"/>
           <w:rtl/>
         </w:rPr>
       </w:pPr>
@@ -20,15 +19,12 @@
     </w:p>
     <w:p>
       <w:pPr>
-        <w:pStyle w:val="a3"/>
-        <w:numPr>
-          <w:ilvl w:val="0"/>
-          <w:numId w:val="4"/>
-        </w:numPr>
-        <w:bidi/>
-        <w:rPr>
-          <w:rFonts w:hint="cs"/>
-        </w:rPr>
+        <w:pStyle w:val="ListParagraph"/>
+        <w:numPr>
+          <w:ilvl w:val="0"/>
+          <w:numId w:val="4"/>
+        </w:numPr>
+        <w:bidi/>
       </w:pPr>
       <w:r>
         <w:rPr>
@@ -40,15 +36,12 @@
     </w:p>
     <w:p>
       <w:pPr>
-        <w:pStyle w:val="a3"/>
+        <w:pStyle w:val="ListParagraph"/>
         <w:numPr>
           <w:ilvl w:val="1"/>
           <w:numId w:val="4"/>
         </w:numPr>
         <w:bidi/>
-        <w:rPr>
-          <w:rFonts w:hint="cs"/>
-        </w:rPr>
       </w:pPr>
       <w:r>
         <w:rPr>
@@ -60,15 +53,12 @@
     </w:p>
     <w:p>
       <w:pPr>
-        <w:pStyle w:val="a3"/>
+        <w:pStyle w:val="ListParagraph"/>
         <w:numPr>
           <w:ilvl w:val="1"/>
           <w:numId w:val="4"/>
         </w:numPr>
         <w:bidi/>
-        <w:rPr>
-          <w:rFonts w:hint="cs"/>
-        </w:rPr>
       </w:pPr>
       <w:r>
         <w:rPr>
@@ -80,15 +70,12 @@
     </w:p>
     <w:p>
       <w:pPr>
-        <w:pStyle w:val="a3"/>
+        <w:pStyle w:val="ListParagraph"/>
         <w:numPr>
           <w:ilvl w:val="1"/>
           <w:numId w:val="4"/>
         </w:numPr>
         <w:bidi/>
-        <w:rPr>
-          <w:rFonts w:hint="cs"/>
-        </w:rPr>
       </w:pPr>
       <w:r>
         <w:rPr>
@@ -100,15 +87,12 @@
     </w:p>
     <w:p>
       <w:pPr>
-        <w:pStyle w:val="a3"/>
+        <w:pStyle w:val="ListParagraph"/>
         <w:numPr>
           <w:ilvl w:val="1"/>
           <w:numId w:val="4"/>
         </w:numPr>
         <w:bidi/>
-        <w:rPr>
-          <w:rFonts w:hint="cs"/>
-        </w:rPr>
       </w:pPr>
       <w:r>
         <w:rPr>
@@ -120,15 +104,12 @@
     </w:p>
     <w:p>
       <w:pPr>
-        <w:pStyle w:val="a3"/>
+        <w:pStyle w:val="ListParagraph"/>
         <w:numPr>
           <w:ilvl w:val="1"/>
           <w:numId w:val="4"/>
         </w:numPr>
         <w:bidi/>
-        <w:rPr>
-          <w:rFonts w:hint="cs"/>
-        </w:rPr>
       </w:pPr>
       <w:r>
         <w:rPr>
@@ -140,15 +121,12 @@
     </w:p>
     <w:p>
       <w:pPr>
-        <w:pStyle w:val="a3"/>
-        <w:numPr>
-          <w:ilvl w:val="0"/>
-          <w:numId w:val="4"/>
-        </w:numPr>
-        <w:bidi/>
-        <w:rPr>
-          <w:rFonts w:hint="cs"/>
-        </w:rPr>
+        <w:pStyle w:val="ListParagraph"/>
+        <w:numPr>
+          <w:ilvl w:val="0"/>
+          <w:numId w:val="4"/>
+        </w:numPr>
+        <w:bidi/>
       </w:pPr>
       <w:r>
         <w:rPr>
@@ -202,15 +180,12 @@
     </w:p>
     <w:p>
       <w:pPr>
-        <w:pStyle w:val="a3"/>
+        <w:pStyle w:val="ListParagraph"/>
         <w:numPr>
           <w:ilvl w:val="1"/>
           <w:numId w:val="4"/>
         </w:numPr>
         <w:bidi/>
-        <w:rPr>
-          <w:rFonts w:hint="cs"/>
-        </w:rPr>
       </w:pPr>
       <w:r>
         <w:rPr>
@@ -222,15 +197,12 @@
     </w:p>
     <w:p>
       <w:pPr>
-        <w:pStyle w:val="a3"/>
+        <w:pStyle w:val="ListParagraph"/>
         <w:numPr>
           <w:ilvl w:val="1"/>
           <w:numId w:val="4"/>
         </w:numPr>
         <w:bidi/>
-        <w:rPr>
-          <w:rFonts w:hint="cs"/>
-        </w:rPr>
       </w:pPr>
       <w:r>
         <w:rPr>
@@ -242,15 +214,12 @@
     </w:p>
     <w:p>
       <w:pPr>
-        <w:pStyle w:val="a3"/>
-        <w:numPr>
-          <w:ilvl w:val="0"/>
-          <w:numId w:val="4"/>
-        </w:numPr>
-        <w:bidi/>
-        <w:rPr>
-          <w:rFonts w:hint="cs"/>
-        </w:rPr>
+        <w:pStyle w:val="ListParagraph"/>
+        <w:numPr>
+          <w:ilvl w:val="0"/>
+          <w:numId w:val="4"/>
+        </w:numPr>
+        <w:bidi/>
       </w:pPr>
       <w:r>
         <w:rPr>
@@ -262,15 +231,12 @@
     </w:p>
     <w:p>
       <w:pPr>
-        <w:pStyle w:val="a3"/>
-        <w:numPr>
-          <w:ilvl w:val="0"/>
-          <w:numId w:val="4"/>
-        </w:numPr>
-        <w:bidi/>
-        <w:rPr>
-          <w:rFonts w:hint="cs"/>
-        </w:rPr>
+        <w:pStyle w:val="ListParagraph"/>
+        <w:numPr>
+          <w:ilvl w:val="0"/>
+          <w:numId w:val="4"/>
+        </w:numPr>
+        <w:bidi/>
       </w:pPr>
       <w:r>
         <w:rPr>
@@ -282,15 +248,12 @@
     </w:p>
     <w:p>
       <w:pPr>
-        <w:pStyle w:val="a3"/>
-        <w:numPr>
-          <w:ilvl w:val="0"/>
-          <w:numId w:val="4"/>
-        </w:numPr>
-        <w:bidi/>
-        <w:rPr>
-          <w:rFonts w:hint="cs"/>
-        </w:rPr>
+        <w:pStyle w:val="ListParagraph"/>
+        <w:numPr>
+          <w:ilvl w:val="0"/>
+          <w:numId w:val="4"/>
+        </w:numPr>
+        <w:bidi/>
       </w:pPr>
       <w:r>
         <w:rPr>
@@ -309,15 +272,12 @@
     </w:p>
     <w:p>
       <w:pPr>
-        <w:pStyle w:val="a3"/>
-        <w:numPr>
-          <w:ilvl w:val="0"/>
-          <w:numId w:val="4"/>
-        </w:numPr>
-        <w:bidi/>
-        <w:rPr>
-          <w:rFonts w:hint="cs"/>
-        </w:rPr>
+        <w:pStyle w:val="ListParagraph"/>
+        <w:numPr>
+          <w:ilvl w:val="0"/>
+          <w:numId w:val="4"/>
+        </w:numPr>
+        <w:bidi/>
       </w:pPr>
       <w:r>
         <w:rPr>
@@ -385,15 +345,12 @@
     </w:p>
     <w:p>
       <w:pPr>
-        <w:pStyle w:val="a3"/>
-        <w:numPr>
-          <w:ilvl w:val="0"/>
-          <w:numId w:val="4"/>
-        </w:numPr>
-        <w:bidi/>
-        <w:rPr>
-          <w:rFonts w:hint="cs"/>
-        </w:rPr>
+        <w:pStyle w:val="ListParagraph"/>
+        <w:numPr>
+          <w:ilvl w:val="0"/>
+          <w:numId w:val="4"/>
+        </w:numPr>
+        <w:bidi/>
       </w:pPr>
       <w:r>
         <w:rPr>
@@ -412,15 +369,12 @@
     </w:p>
     <w:p>
       <w:pPr>
-        <w:pStyle w:val="a3"/>
-        <w:numPr>
-          <w:ilvl w:val="0"/>
-          <w:numId w:val="4"/>
-        </w:numPr>
-        <w:bidi/>
-        <w:rPr>
-          <w:rFonts w:hint="cs"/>
-        </w:rPr>
+        <w:pStyle w:val="ListParagraph"/>
+        <w:numPr>
+          <w:ilvl w:val="0"/>
+          <w:numId w:val="4"/>
+        </w:numPr>
+        <w:bidi/>
       </w:pPr>
       <w:r>
         <w:rPr>
@@ -516,45 +470,26 @@
     </w:p>
     <w:p>
       <w:pPr>
-        <w:pStyle w:val="a3"/>
-        <w:numPr>
-          <w:ilvl w:val="0"/>
-          <w:numId w:val="4"/>
-        </w:numPr>
-        <w:bidi/>
-        <w:rPr>
-          <w:rFonts w:hint="cs"/>
-        </w:rPr>
-      </w:pPr>
-      <w:r>
-        <w:rPr>
-          <w:rFonts w:cs="Arial" w:hint="cs"/>
-          <w:rtl/>
-        </w:rPr>
-        <w:t xml:space="preserve">קבעה וסת קבוע </w:t>
-      </w:r>
-      <w:proofErr w:type="spellStart"/>
-      <w:r>
-        <w:rPr>
-          <w:rFonts w:cs="Arial" w:hint="cs"/>
-          <w:rtl/>
-        </w:rPr>
-        <w:t>והית</w:t>
-      </w:r>
-      <w:r>
-        <w:rPr>
-          <w:rFonts w:cs="Arial" w:hint="cs"/>
-          <w:rtl/>
-        </w:rPr>
-        <w:t>ה</w:t>
-      </w:r>
-      <w:proofErr w:type="spellEnd"/>
-      <w:r>
-        <w:rPr>
-          <w:rFonts w:cs="Arial" w:hint="cs"/>
-          <w:rtl/>
-        </w:rPr>
-        <w:t xml:space="preserve"> לה ראייה קודם למודה, האם להתריע</w:t>
+        <w:pStyle w:val="ListParagraph"/>
+        <w:numPr>
+          <w:ilvl w:val="0"/>
+          <w:numId w:val="4"/>
+        </w:numPr>
+        <w:bidi/>
+      </w:pPr>
+      <w:r>
+        <w:rPr>
+          <w:rFonts w:cs="Arial" w:hint="cs"/>
+          <w:rtl/>
+        </w:rPr>
+        <w:t>קבעה וסת קבוע והית</w:t>
+      </w:r>
+      <w:r>
+        <w:rPr>
+          <w:rFonts w:cs="Arial" w:hint="cs"/>
+          <w:rtl/>
+        </w:rPr>
+        <w:t>ה לה ראייה קודם למודה, האם להתריע</w:t>
       </w:r>
       <w:r>
         <w:rPr>
@@ -608,52 +543,19 @@
     </w:p>
     <w:p>
       <w:pPr>
-        <w:pStyle w:val="a3"/>
-        <w:numPr>
-          <w:ilvl w:val="0"/>
-          <w:numId w:val="4"/>
-        </w:numPr>
-        <w:bidi/>
-        <w:rPr>
-          <w:rFonts w:hint="cs"/>
-        </w:rPr>
-      </w:pPr>
-      <w:r>
-        <w:rPr>
-          <w:rFonts w:cs="Arial" w:hint="cs"/>
-          <w:rtl/>
-        </w:rPr>
-        <w:t xml:space="preserve">קבעה וסת קבוע </w:t>
-      </w:r>
-      <w:r>
-        <w:rPr>
-          <w:rFonts w:cs="Arial" w:hint="cs"/>
-          <w:rtl/>
-        </w:rPr>
-        <w:t xml:space="preserve"> של דילוג יום החודש, </w:t>
-      </w:r>
-      <w:proofErr w:type="spellStart"/>
-      <w:r>
-        <w:rPr>
-          <w:rFonts w:cs="Arial" w:hint="cs"/>
-          <w:rtl/>
-        </w:rPr>
-        <w:t>והיתה</w:t>
-      </w:r>
-      <w:proofErr w:type="spellEnd"/>
-      <w:r>
-        <w:rPr>
-          <w:rFonts w:cs="Arial" w:hint="cs"/>
-          <w:rtl/>
-        </w:rPr>
-        <w:t xml:space="preserve"> לה ראייה</w:t>
-      </w:r>
-      <w:r>
-        <w:rPr>
-          <w:rFonts w:cs="Arial" w:hint="cs"/>
-          <w:rtl/>
-        </w:rPr>
-        <w:t xml:space="preserve"> שלא בזמנה, האם</w:t>
+        <w:pStyle w:val="ListParagraph"/>
+        <w:numPr>
+          <w:ilvl w:val="0"/>
+          <w:numId w:val="4"/>
+        </w:numPr>
+        <w:bidi/>
+      </w:pPr>
+      <w:r>
+        <w:rPr>
+          <w:rFonts w:cs="Arial" w:hint="cs"/>
+          <w:rtl/>
+        </w:rPr>
+        <w:t>קבעה וסת קבוע  של דילוג יום החודש, והיתה לה ראייה שלא בזמנה, האם</w:t>
       </w:r>
       <w:r>
         <w:rPr>
@@ -667,23 +569,7 @@
           <w:rFonts w:cs="Arial" w:hint="cs"/>
           <w:rtl/>
         </w:rPr>
-        <w:t xml:space="preserve"> המשך הדילוג מיום הראייה בפועל או מיום </w:t>
-      </w:r>
-      <w:proofErr w:type="spellStart"/>
-      <w:r>
-        <w:rPr>
-          <w:rFonts w:cs="Arial" w:hint="cs"/>
-          <w:rtl/>
-        </w:rPr>
-        <w:t>שהיתה</w:t>
-      </w:r>
-      <w:proofErr w:type="spellEnd"/>
-      <w:r>
-        <w:rPr>
-          <w:rFonts w:cs="Arial" w:hint="cs"/>
-          <w:rtl/>
-        </w:rPr>
-        <w:t xml:space="preserve"> אמורה לראות ע"פ למודה?</w:t>
+        <w:t xml:space="preserve"> המשך הדילוג מיום הראייה בפועל או מיום שהיתה אמורה לראות ע"פ למודה?</w:t>
       </w:r>
       <w:r>
         <w:rPr>
@@ -695,51 +581,29 @@
     </w:p>
     <w:p>
       <w:pPr>
-        <w:pStyle w:val="a3"/>
-        <w:numPr>
-          <w:ilvl w:val="0"/>
-          <w:numId w:val="4"/>
-        </w:numPr>
-        <w:bidi/>
-        <w:rPr>
-          <w:rFonts w:hint="cs"/>
-        </w:rPr>
-      </w:pPr>
-      <w:r>
-        <w:rPr>
-          <w:rFonts w:cs="Arial" w:hint="cs"/>
-          <w:rtl/>
-        </w:rPr>
-        <w:t xml:space="preserve">כנ"ל </w:t>
-      </w:r>
-      <w:proofErr w:type="spellStart"/>
-      <w:r>
-        <w:rPr>
-          <w:rFonts w:cs="Arial" w:hint="cs"/>
-          <w:rtl/>
-        </w:rPr>
-        <w:t>בוסת</w:t>
-      </w:r>
-      <w:proofErr w:type="spellEnd"/>
-      <w:r>
-        <w:rPr>
-          <w:rFonts w:cs="Arial" w:hint="cs"/>
-          <w:rtl/>
-        </w:rPr>
-        <w:t xml:space="preserve"> דילוג של הפלגות.</w:t>
-      </w:r>
-    </w:p>
-    <w:p>
-      <w:pPr>
-        <w:pStyle w:val="a3"/>
-        <w:numPr>
-          <w:ilvl w:val="0"/>
-          <w:numId w:val="4"/>
-        </w:numPr>
-        <w:bidi/>
-        <w:rPr>
-          <w:rFonts w:hint="cs"/>
-        </w:rPr>
+        <w:pStyle w:val="ListParagraph"/>
+        <w:numPr>
+          <w:ilvl w:val="0"/>
+          <w:numId w:val="4"/>
+        </w:numPr>
+        <w:bidi/>
+      </w:pPr>
+      <w:r>
+        <w:rPr>
+          <w:rFonts w:cs="Arial" w:hint="cs"/>
+          <w:rtl/>
+        </w:rPr>
+        <w:t>כנ"ל בוסת דילוג של הפלגות.</w:t>
+      </w:r>
+    </w:p>
+    <w:p>
+      <w:pPr>
+        <w:pStyle w:val="ListParagraph"/>
+        <w:numPr>
+          <w:ilvl w:val="0"/>
+          <w:numId w:val="4"/>
+        </w:numPr>
+        <w:bidi/>
       </w:pPr>
       <w:r>
         <w:rPr>
@@ -765,15 +629,12 @@
     </w:p>
     <w:p>
       <w:pPr>
-        <w:pStyle w:val="a3"/>
-        <w:numPr>
-          <w:ilvl w:val="0"/>
-          <w:numId w:val="4"/>
-        </w:numPr>
-        <w:bidi/>
-        <w:rPr>
-          <w:rFonts w:hint="cs"/>
-        </w:rPr>
+        <w:pStyle w:val="ListParagraph"/>
+        <w:numPr>
+          <w:ilvl w:val="0"/>
+          <w:numId w:val="4"/>
+        </w:numPr>
+        <w:bidi/>
       </w:pPr>
       <w:r>
         <w:rPr>
@@ -785,15 +646,12 @@
     </w:p>
     <w:p>
       <w:pPr>
-        <w:pStyle w:val="a3"/>
-        <w:numPr>
-          <w:ilvl w:val="0"/>
-          <w:numId w:val="4"/>
-        </w:numPr>
-        <w:bidi/>
-        <w:rPr>
-          <w:rFonts w:hint="cs"/>
-        </w:rPr>
+        <w:pStyle w:val="ListParagraph"/>
+        <w:numPr>
+          <w:ilvl w:val="0"/>
+          <w:numId w:val="4"/>
+        </w:numPr>
+        <w:bidi/>
       </w:pPr>
       <w:r>
         <w:rPr>
@@ -819,15 +677,12 @@
     </w:p>
     <w:p>
       <w:pPr>
-        <w:pStyle w:val="a3"/>
-        <w:numPr>
-          <w:ilvl w:val="0"/>
-          <w:numId w:val="4"/>
-        </w:numPr>
-        <w:bidi/>
-        <w:rPr>
-          <w:rFonts w:hint="cs"/>
-        </w:rPr>
+        <w:pStyle w:val="ListParagraph"/>
+        <w:numPr>
+          <w:ilvl w:val="0"/>
+          <w:numId w:val="4"/>
+        </w:numPr>
+        <w:bidi/>
       </w:pPr>
       <w:r>
         <w:rPr>
@@ -839,133 +694,33 @@
     </w:p>
     <w:p>
       <w:pPr>
-        <w:pStyle w:val="a3"/>
-        <w:numPr>
-          <w:ilvl w:val="0"/>
-          <w:numId w:val="4"/>
-        </w:numPr>
-        <w:bidi/>
-        <w:rPr>
-          <w:rFonts w:hint="cs"/>
-        </w:rPr>
-      </w:pPr>
-      <w:r>
-        <w:rPr>
-          <w:rFonts w:hint="cs"/>
-          <w:rtl/>
-        </w:rPr>
-        <w:t xml:space="preserve">ראתה כ"ה כ"ו </w:t>
-      </w:r>
-      <w:proofErr w:type="spellStart"/>
-      <w:r>
-        <w:rPr>
-          <w:rFonts w:hint="cs"/>
-          <w:rtl/>
-        </w:rPr>
-        <w:t>כ"ו</w:t>
-      </w:r>
-      <w:proofErr w:type="spellEnd"/>
-      <w:r>
-        <w:rPr>
-          <w:rFonts w:hint="cs"/>
-          <w:rtl/>
-        </w:rPr>
-        <w:t>. האם להתריע על מעיין פתוח? או שזה רק בראייה אחרונה.</w:t>
-      </w:r>
-    </w:p>
-    <w:p>
-      <w:pPr>
-        <w:pStyle w:val="a3"/>
-        <w:numPr>
-          <w:ilvl w:val="0"/>
-          <w:numId w:val="4"/>
-        </w:numPr>
-        <w:bidi/>
-        <w:rPr>
-          <w:rFonts w:hint="cs"/>
-        </w:rPr>
-      </w:pPr>
-      <w:r>
-        <w:rPr>
-          <w:rFonts w:hint="cs"/>
-          <w:rtl/>
-        </w:rPr>
-        <w:t xml:space="preserve"> שלש ראיות שהשלישי </w:t>
-      </w:r>
-      <w:proofErr w:type="spellStart"/>
-      <w:r>
-        <w:rPr>
-          <w:rFonts w:hint="cs"/>
-          <w:rtl/>
-        </w:rPr>
-        <w:t>היתה</w:t>
-      </w:r>
-      <w:proofErr w:type="spellEnd"/>
-      <w:r>
-        <w:rPr>
-          <w:rFonts w:hint="cs"/>
-          <w:rtl/>
-        </w:rPr>
-        <w:t xml:space="preserve"> מעיין פתוח אבל תחילת השלישי לא </w:t>
-      </w:r>
-      <w:proofErr w:type="spellStart"/>
-      <w:r>
-        <w:rPr>
-          <w:rFonts w:hint="cs"/>
-          <w:rtl/>
-        </w:rPr>
-        <w:t>היתה</w:t>
-      </w:r>
-      <w:proofErr w:type="spellEnd"/>
-      <w:r>
-        <w:rPr>
-          <w:rFonts w:hint="cs"/>
-          <w:rtl/>
-        </w:rPr>
-        <w:t xml:space="preserve"> באותו עונה. מה הדין?</w:t>
-      </w:r>
-    </w:p>
-    <w:p>
-      <w:pPr>
-        <w:pStyle w:val="a3"/>
-        <w:numPr>
-          <w:ilvl w:val="0"/>
-          <w:numId w:val="4"/>
-        </w:numPr>
-        <w:bidi/>
-        <w:rPr>
-          <w:rFonts w:hint="cs"/>
-        </w:rPr>
-      </w:pPr>
-      <w:r>
-        <w:rPr>
-          <w:rFonts w:hint="cs"/>
-          <w:rtl/>
-        </w:rPr>
-        <w:t xml:space="preserve">מתי נחשבת וסת של שתי עונות? (12 שעות, או פחות..) והאם </w:t>
-      </w:r>
-      <w:proofErr w:type="spellStart"/>
-      <w:r>
-        <w:rPr>
-          <w:rFonts w:hint="cs"/>
-          <w:rtl/>
-        </w:rPr>
-        <w:t>להתיחס</w:t>
-      </w:r>
-      <w:proofErr w:type="spellEnd"/>
-      <w:r>
-        <w:rPr>
-          <w:rFonts w:hint="cs"/>
-          <w:rtl/>
-        </w:rPr>
-        <w:t xml:space="preserve"> לזה</w:t>
-      </w:r>
-      <w:r>
-        <w:rPr>
-          <w:rFonts w:hint="cs"/>
-          <w:rtl/>
-        </w:rPr>
-        <w:t xml:space="preserve"> בתוכנית</w:t>
+        <w:pStyle w:val="ListParagraph"/>
+        <w:numPr>
+          <w:ilvl w:val="0"/>
+          <w:numId w:val="4"/>
+        </w:numPr>
+        <w:bidi/>
+      </w:pPr>
+      <w:r>
+        <w:rPr>
+          <w:rFonts w:hint="cs"/>
+          <w:rtl/>
+        </w:rPr>
+        <w:t xml:space="preserve">ראתה כ"ה כ"ו כ"ו. האם להתריע על מעיין פתוח? </w:t>
+      </w:r>
+      <w:r>
+        <w:rPr>
+          <w:rFonts w:hint="cs"/>
+          <w:rtl/>
+        </w:rPr>
+        <w:t xml:space="preserve">האם </w:t>
+      </w:r>
+      <w:r>
+        <w:rPr>
+          <w:rFonts w:hint="cs"/>
+          <w:rtl/>
+        </w:rPr>
+        <w:t>זה רק בראייה אחרונה</w:t>
       </w:r>
       <w:r>
         <w:rPr>
@@ -977,221 +732,22 @@
     </w:p>
     <w:p>
       <w:pPr>
-        <w:pStyle w:val="a3"/>
-        <w:numPr>
-          <w:ilvl w:val="0"/>
-          <w:numId w:val="4"/>
-        </w:numPr>
-        <w:bidi/>
-        <w:rPr>
-          <w:rFonts w:hint="cs"/>
-        </w:rPr>
-      </w:pPr>
-      <w:r>
-        <w:rPr>
-          <w:rFonts w:hint="cs"/>
-          <w:rtl/>
-        </w:rPr>
-        <w:t>באשה שאין לה וסת קבוע</w:t>
-      </w:r>
-      <w:r>
-        <w:rPr>
-          <w:rFonts w:hint="cs"/>
-          <w:rtl/>
-        </w:rPr>
-        <w:t xml:space="preserve">, האם להתריע על מעת לעת בעונה בינונית </w:t>
-      </w:r>
-      <w:r>
-        <w:rPr>
-          <w:rFonts w:hint="cs"/>
-          <w:rtl/>
-        </w:rPr>
-        <w:t>ל' ול"א</w:t>
-      </w:r>
-      <w:r>
-        <w:rPr>
-          <w:rFonts w:hint="cs"/>
-          <w:rtl/>
-        </w:rPr>
-        <w:t xml:space="preserve"> או </w:t>
-      </w:r>
-      <w:proofErr w:type="spellStart"/>
-      <w:r>
-        <w:rPr>
-          <w:rFonts w:hint="cs"/>
-          <w:rtl/>
-        </w:rPr>
-        <w:t>דוקא</w:t>
-      </w:r>
-      <w:proofErr w:type="spellEnd"/>
-      <w:r>
-        <w:rPr>
-          <w:rFonts w:hint="cs"/>
-          <w:rtl/>
-        </w:rPr>
-        <w:t xml:space="preserve"> בעונת ראייתה</w:t>
-      </w:r>
-      <w:r>
-        <w:rPr>
-          <w:rFonts w:hint="cs"/>
-          <w:rtl/>
-        </w:rPr>
-        <w:t>?</w:t>
-      </w:r>
-      <w:r>
-        <w:rPr>
-          <w:rFonts w:hint="cs"/>
-          <w:rtl/>
-        </w:rPr>
-        <w:t xml:space="preserve"> (</w:t>
-      </w:r>
-      <w:r>
-        <w:rPr>
-          <w:rFonts w:hint="cs"/>
-          <w:rtl/>
-        </w:rPr>
-        <w:t>ו</w:t>
-      </w:r>
-      <w:r>
-        <w:rPr>
-          <w:rFonts w:hint="cs"/>
-          <w:rtl/>
-        </w:rPr>
-        <w:t>כגון ש</w:t>
-      </w:r>
-      <w:r>
-        <w:rPr>
-          <w:rFonts w:hint="cs"/>
-          <w:rtl/>
-        </w:rPr>
-        <w:t xml:space="preserve">בחרו לא להתריע על עונת </w:t>
-      </w:r>
-      <w:proofErr w:type="spellStart"/>
-      <w:r>
-        <w:rPr>
-          <w:rFonts w:hint="cs"/>
-          <w:rtl/>
-        </w:rPr>
-        <w:t>האו"ז</w:t>
-      </w:r>
-      <w:proofErr w:type="spellEnd"/>
-      <w:r>
-        <w:rPr>
-          <w:rFonts w:hint="cs"/>
-          <w:rtl/>
-        </w:rPr>
-        <w:t>)</w:t>
-      </w:r>
-    </w:p>
-    <w:p>
-      <w:pPr>
-        <w:pStyle w:val="a3"/>
-        <w:numPr>
-          <w:ilvl w:val="0"/>
-          <w:numId w:val="4"/>
-        </w:numPr>
-        <w:bidi/>
-        <w:rPr>
-          <w:rFonts w:hint="cs"/>
-        </w:rPr>
-      </w:pPr>
-      <w:r>
-        <w:rPr>
-          <w:rFonts w:hint="cs"/>
-          <w:rtl/>
-        </w:rPr>
-        <w:t xml:space="preserve">באין לה וסת קבוע, וראתה כ"ט, כ"ה. האם להתריע לשמור הפלגת כ"ט מיום ראייתה השני? והאם לתת אפשרות להסתיר ההתראה הזאת כמו שעושים בזמני </w:t>
-      </w:r>
-      <w:proofErr w:type="spellStart"/>
-      <w:r>
-        <w:rPr>
-          <w:rFonts w:hint="cs"/>
-          <w:rtl/>
-        </w:rPr>
-        <w:t>האו"ז</w:t>
-      </w:r>
-      <w:proofErr w:type="spellEnd"/>
-      <w:r>
-        <w:rPr>
-          <w:rFonts w:hint="cs"/>
-          <w:rtl/>
-        </w:rPr>
-        <w:t>.</w:t>
-      </w:r>
-    </w:p>
-    <w:p>
-      <w:pPr>
-        <w:pStyle w:val="a3"/>
-        <w:numPr>
-          <w:ilvl w:val="0"/>
-          <w:numId w:val="4"/>
-        </w:numPr>
-        <w:bidi/>
-        <w:rPr>
-          <w:rFonts w:hint="cs"/>
-        </w:rPr>
-      </w:pPr>
-      <w:r>
-        <w:rPr>
-          <w:rFonts w:hint="cs"/>
-          <w:rtl/>
-        </w:rPr>
-        <w:t xml:space="preserve">כנ"ל וראתה ל"ה </w:t>
-      </w:r>
-      <w:r>
-        <w:rPr>
-          <w:rFonts w:hint="cs"/>
-          <w:rtl/>
-        </w:rPr>
-        <w:t>ו</w:t>
-      </w:r>
-      <w:r>
-        <w:rPr>
-          <w:rFonts w:hint="cs"/>
-          <w:rtl/>
-        </w:rPr>
-        <w:t>כ"א, האם להתריע על עונה בינונית, הפלגה ויום החודש מראייה ראשונה?</w:t>
-      </w:r>
-    </w:p>
-    <w:p>
-      <w:pPr>
-        <w:pStyle w:val="a3"/>
-        <w:numPr>
-          <w:ilvl w:val="0"/>
-          <w:numId w:val="4"/>
-        </w:numPr>
-        <w:bidi/>
-        <w:rPr>
-          <w:rFonts w:hint="cs"/>
-        </w:rPr>
-      </w:pPr>
-      <w:r>
-        <w:rPr>
-          <w:rFonts w:hint="cs"/>
-          <w:rtl/>
-        </w:rPr>
-        <w:t>האם לתת אופציה לשמור השעה של הראייה?</w:t>
-      </w:r>
-    </w:p>
-    <w:p>
-      <w:pPr>
-        <w:pStyle w:val="a3"/>
-        <w:numPr>
-          <w:ilvl w:val="0"/>
-          <w:numId w:val="4"/>
-        </w:numPr>
-        <w:bidi/>
-        <w:rPr>
-          <w:rFonts w:hint="cs"/>
-          <w:rtl/>
-        </w:rPr>
-      </w:pPr>
-      <w:r>
-        <w:rPr>
-          <w:rFonts w:hint="cs"/>
-          <w:rtl/>
-        </w:rPr>
-        <w:t>האם לתת אפשרות לרשום קביעת וסת ע"פ וסת הגוף של פיהוק וכדומה</w:t>
+        <w:pStyle w:val="ListParagraph"/>
+        <w:numPr>
+          <w:ilvl w:val="0"/>
+          <w:numId w:val="4"/>
+        </w:numPr>
+        <w:bidi/>
+        <w:rPr>
+          <w:rFonts w:hint="cs"/>
+        </w:rPr>
+      </w:pPr>
+      <w:r>
+        <w:rPr>
+          <w:rFonts w:hint="cs"/>
+          <w:rtl/>
+        </w:rPr>
+        <w:t xml:space="preserve"> שלש ראיות שהשלישי היתה מעיין פתוח אבל תחילת השלישי לא היתה באותו עונה</w:t>
       </w:r>
       <w:bookmarkStart w:id="0" w:name="_GoBack"/>
       <w:bookmarkEnd w:id="0"/>
@@ -1200,7 +756,206 @@
           <w:rFonts w:hint="cs"/>
           <w:rtl/>
         </w:rPr>
+        <w:t>. מה הדין?</w:t>
+      </w:r>
+    </w:p>
+    <w:p>
+      <w:pPr>
+        <w:pStyle w:val="ListParagraph"/>
+        <w:numPr>
+          <w:ilvl w:val="0"/>
+          <w:numId w:val="4"/>
+        </w:numPr>
+        <w:bidi/>
+      </w:pPr>
+      <w:r>
+        <w:rPr>
+          <w:rFonts w:hint="cs"/>
+          <w:rtl/>
+        </w:rPr>
+        <w:t xml:space="preserve">שלש ראיות שהשלישי היתה מעיין פתוח אבל תחילת השלישי לא היתה באותו </w:t>
+      </w:r>
+      <w:r>
+        <w:rPr>
+          <w:rFonts w:hint="cs"/>
+          <w:rtl/>
+        </w:rPr>
+        <w:t>חודש</w:t>
+      </w:r>
+      <w:r>
+        <w:rPr>
+          <w:rFonts w:hint="cs"/>
+          <w:rtl/>
+        </w:rPr>
+        <w:t>. מה הדין?</w:t>
+      </w:r>
+    </w:p>
+    <w:p>
+      <w:pPr>
+        <w:pStyle w:val="ListParagraph"/>
+        <w:numPr>
+          <w:ilvl w:val="0"/>
+          <w:numId w:val="4"/>
+        </w:numPr>
+        <w:bidi/>
+      </w:pPr>
+      <w:r>
+        <w:rPr>
+          <w:rFonts w:hint="cs"/>
+          <w:rtl/>
+        </w:rPr>
+        <w:t>מתי נחשבת וסת של שתי עונות? (12 שעות, או פחות..) והאם להתיחס לזה</w:t>
+      </w:r>
+      <w:r>
+        <w:rPr>
+          <w:rFonts w:hint="cs"/>
+          <w:rtl/>
+        </w:rPr>
+        <w:t xml:space="preserve"> בתוכנית</w:t>
+      </w:r>
+      <w:r>
+        <w:rPr>
+          <w:rFonts w:hint="cs"/>
+          <w:rtl/>
+        </w:rPr>
         <w:t>?</w:t>
+      </w:r>
+    </w:p>
+    <w:p>
+      <w:pPr>
+        <w:pStyle w:val="ListParagraph"/>
+        <w:numPr>
+          <w:ilvl w:val="0"/>
+          <w:numId w:val="4"/>
+        </w:numPr>
+        <w:bidi/>
+      </w:pPr>
+      <w:r>
+        <w:rPr>
+          <w:rFonts w:hint="cs"/>
+          <w:rtl/>
+        </w:rPr>
+        <w:t>באשה שאין לה וסת קבוע</w:t>
+      </w:r>
+      <w:r>
+        <w:rPr>
+          <w:rFonts w:hint="cs"/>
+          <w:rtl/>
+        </w:rPr>
+        <w:t xml:space="preserve">, האם להתריע על מעת לעת בעונה בינונית </w:t>
+      </w:r>
+      <w:r>
+        <w:rPr>
+          <w:rFonts w:hint="cs"/>
+          <w:rtl/>
+        </w:rPr>
+        <w:t>ל' ול"א</w:t>
+      </w:r>
+      <w:r>
+        <w:rPr>
+          <w:rFonts w:hint="cs"/>
+          <w:rtl/>
+        </w:rPr>
+        <w:t xml:space="preserve"> או דוקא בעונת ראייתה</w:t>
+      </w:r>
+      <w:r>
+        <w:rPr>
+          <w:rFonts w:hint="cs"/>
+          <w:rtl/>
+        </w:rPr>
+        <w:t>?</w:t>
+      </w:r>
+      <w:r>
+        <w:rPr>
+          <w:rFonts w:hint="cs"/>
+          <w:rtl/>
+        </w:rPr>
+        <w:t xml:space="preserve"> (וכגון שבחרו לא להתריע על עונת האו"ז)</w:t>
+      </w:r>
+    </w:p>
+    <w:p>
+      <w:pPr>
+        <w:pStyle w:val="ListParagraph"/>
+        <w:numPr>
+          <w:ilvl w:val="0"/>
+          <w:numId w:val="4"/>
+        </w:numPr>
+        <w:bidi/>
+      </w:pPr>
+      <w:r>
+        <w:rPr>
+          <w:rFonts w:hint="cs"/>
+          <w:rtl/>
+        </w:rPr>
+        <w:t>באין לה וסת קבוע, וראתה כ"ט, כ"ה. האם להתריע לשמור הפלגת כ"ט מיום ראייתה השני? והאם לתת אפשרות להסתיר ההתראה הזאת כמו שעושים בזמני האו"ז.</w:t>
+      </w:r>
+    </w:p>
+    <w:p>
+      <w:pPr>
+        <w:pStyle w:val="ListParagraph"/>
+        <w:numPr>
+          <w:ilvl w:val="0"/>
+          <w:numId w:val="4"/>
+        </w:numPr>
+        <w:bidi/>
+      </w:pPr>
+      <w:r>
+        <w:rPr>
+          <w:rFonts w:hint="cs"/>
+          <w:rtl/>
+        </w:rPr>
+        <w:t xml:space="preserve">כנ"ל וראתה ל"ה </w:t>
+      </w:r>
+      <w:r>
+        <w:rPr>
+          <w:rFonts w:hint="cs"/>
+          <w:rtl/>
+        </w:rPr>
+        <w:t>ו</w:t>
+      </w:r>
+      <w:r>
+        <w:rPr>
+          <w:rFonts w:hint="cs"/>
+          <w:rtl/>
+        </w:rPr>
+        <w:t>כ"א, האם להתריע על עונה בינונית, הפלגה ויום החודש מראייה ראשונה?</w:t>
+      </w:r>
+    </w:p>
+    <w:p>
+      <w:pPr>
+        <w:pStyle w:val="ListParagraph"/>
+        <w:numPr>
+          <w:ilvl w:val="0"/>
+          <w:numId w:val="4"/>
+        </w:numPr>
+        <w:bidi/>
+      </w:pPr>
+      <w:r>
+        <w:rPr>
+          <w:rFonts w:hint="cs"/>
+          <w:rtl/>
+        </w:rPr>
+        <w:t>האם לתת אופציה לשמור השעה של הראייה?</w:t>
+      </w:r>
+    </w:p>
+    <w:p>
+      <w:pPr>
+        <w:pStyle w:val="ListParagraph"/>
+        <w:numPr>
+          <w:ilvl w:val="0"/>
+          <w:numId w:val="4"/>
+        </w:numPr>
+        <w:bidi/>
+        <w:rPr>
+          <w:rtl/>
+        </w:rPr>
+      </w:pPr>
+      <w:r>
+        <w:rPr>
+          <w:rFonts w:hint="cs"/>
+          <w:rtl/>
+        </w:rPr>
+        <w:t>האם לתת אפשרות לרשום קביעת וסת ע"פ וסת הגוף של פיהוק וכדומה?</w:t>
       </w:r>
     </w:p>
     <w:sectPr>
@@ -1733,17 +1488,17 @@
     <w:lsdException w:name="Bibliography" w:uiPriority="37"/>
     <w:lsdException w:name="TOC Heading" w:uiPriority="39" w:qFormat="1"/>
   </w:latentStyles>
-  <w:style w:type="paragraph" w:default="1" w:styleId="a">
+  <w:style w:type="paragraph" w:default="1" w:styleId="Normal">
     <w:name w:val="Normal"/>
     <w:qFormat/>
   </w:style>
-  <w:style w:type="character" w:default="1" w:styleId="a0">
+  <w:style w:type="character" w:default="1" w:styleId="DefaultParagraphFont">
     <w:name w:val="Default Paragraph Font"/>
     <w:uiPriority w:val="1"/>
     <w:semiHidden/>
     <w:unhideWhenUsed/>
   </w:style>
-  <w:style w:type="table" w:default="1" w:styleId="a1">
+  <w:style w:type="table" w:default="1" w:styleId="TableNormal">
     <w:name w:val="Normal Table"/>
     <w:uiPriority w:val="99"/>
     <w:semiHidden/>
@@ -1758,15 +1513,15 @@
       </w:tblCellMar>
     </w:tblPr>
   </w:style>
-  <w:style w:type="numbering" w:default="1" w:styleId="a2">
+  <w:style w:type="numbering" w:default="1" w:styleId="NoList">
     <w:name w:val="No List"/>
     <w:uiPriority w:val="99"/>
     <w:semiHidden/>
     <w:unhideWhenUsed/>
   </w:style>
-  <w:style w:type="paragraph" w:styleId="a3">
+  <w:style w:type="paragraph" w:styleId="ListParagraph">
     <w:name w:val="List Paragraph"/>
-    <w:basedOn w:val="a"/>
+    <w:basedOn w:val="Normal"/>
     <w:uiPriority w:val="34"/>
     <w:qFormat/>
     <w:rsid w:val="00C269B3"/>
@@ -1934,17 +1689,17 @@
     <w:lsdException w:name="Bibliography" w:uiPriority="37"/>
     <w:lsdException w:name="TOC Heading" w:uiPriority="39" w:qFormat="1"/>
   </w:latentStyles>
-  <w:style w:type="paragraph" w:default="1" w:styleId="a">
+  <w:style w:type="paragraph" w:default="1" w:styleId="Normal">
     <w:name w:val="Normal"/>
     <w:qFormat/>
   </w:style>
-  <w:style w:type="character" w:default="1" w:styleId="a0">
+  <w:style w:type="character" w:default="1" w:styleId="DefaultParagraphFont">
     <w:name w:val="Default Paragraph Font"/>
     <w:uiPriority w:val="1"/>
     <w:semiHidden/>
     <w:unhideWhenUsed/>
   </w:style>
-  <w:style w:type="table" w:default="1" w:styleId="a1">
+  <w:style w:type="table" w:default="1" w:styleId="TableNormal">
     <w:name w:val="Normal Table"/>
     <w:uiPriority w:val="99"/>
     <w:semiHidden/>
@@ -1959,15 +1714,15 @@
       </w:tblCellMar>
     </w:tblPr>
   </w:style>
-  <w:style w:type="numbering" w:default="1" w:styleId="a2">
+  <w:style w:type="numbering" w:default="1" w:styleId="NoList">
     <w:name w:val="No List"/>
     <w:uiPriority w:val="99"/>
     <w:semiHidden/>
     <w:unhideWhenUsed/>
   </w:style>
-  <w:style w:type="paragraph" w:styleId="a3">
+  <w:style w:type="paragraph" w:styleId="ListParagraph">
     <w:name w:val="List Paragraph"/>
-    <w:basedOn w:val="a"/>
+    <w:basedOn w:val="Normal"/>
     <w:uiPriority w:val="34"/>
     <w:qFormat/>
     <w:rsid w:val="00C269B3"/>

</xml_diff>